<commit_message>
Hw4: Bug fix and tweaks to the scripts.
</commit_message>
<xml_diff>
--- a/hw4 - PCKY/readme.docx
+++ b/hw4 - PCKY/readme.docx
@@ -34,8 +34,21 @@
       <w:r>
         <w:t xml:space="preserve">Probabilistic </w:t>
       </w:r>
-      <w:r>
-        <w:t xml:space="preserve">Cocke-Kasami-Younger </w:t>
+      <w:proofErr w:type="spellStart"/>
+      <w:r>
+        <w:t>Cocke</w:t>
+      </w:r>
+      <w:proofErr w:type="spellEnd"/>
+      <w:r>
+        <w:t>-</w:t>
+      </w:r>
+      <w:proofErr w:type="spellStart"/>
+      <w:r>
+        <w:t>Kasami</w:t>
+      </w:r>
+      <w:proofErr w:type="spellEnd"/>
+      <w:r>
+        <w:t xml:space="preserve">-Younger </w:t>
       </w:r>
       <w:r>
         <w:t>Parsing</w:t>
@@ -48,8 +61,6 @@
       <w:r>
         <w:t>Overview</w:t>
       </w:r>
-      <w:bookmarkStart w:id="0" w:name="_GoBack"/>
-      <w:bookmarkEnd w:id="0"/>
     </w:p>
     <w:p>
       <w:r>
@@ -80,8 +91,392 @@
         <w:t>Challenges</w:t>
       </w:r>
     </w:p>
-    <w:p/>
-    <w:p/>
+    <w:p>
+      <w:r>
+        <w:t>The biggest challenge for this assignment was reading the assignment brief.</w:t>
+      </w:r>
+    </w:p>
+    <w:p>
+      <w:r>
+        <w:t xml:space="preserve">In the end, I created the following mapping, which helped me out a lot. (Please feel free to use it </w:t>
+      </w:r>
+      <w:r>
+        <w:t>for future cohorts</w:t>
+      </w:r>
+      <w:r>
+        <w:t>.)</w:t>
+      </w:r>
+    </w:p>
+    <w:p>
+      <w:pPr>
+        <w:spacing w:after="0"/>
+        <w:rPr>
+          <w:rFonts w:ascii="Courier New" w:hAnsi="Courier New" w:cs="Courier New"/>
+        </w:rPr>
+      </w:pPr>
+      <w:r>
+        <w:rPr>
+          <w:rFonts w:ascii="Courier New" w:hAnsi="Courier New" w:cs="Courier New"/>
+        </w:rPr>
+        <w:t>+--------------------------------+----------------------+</w:t>
+      </w:r>
+    </w:p>
+    <w:p>
+      <w:pPr>
+        <w:spacing w:after="0"/>
+        <w:rPr>
+          <w:rFonts w:ascii="Courier New" w:hAnsi="Courier New" w:cs="Courier New"/>
+        </w:rPr>
+      </w:pPr>
+      <w:r>
+        <w:rPr>
+          <w:rFonts w:ascii="Courier New" w:hAnsi="Courier New" w:cs="Courier New"/>
+        </w:rPr>
+        <w:t xml:space="preserve">| </w:t>
+      </w:r>
+      <w:proofErr w:type="spellStart"/>
+      <w:r>
+        <w:rPr>
+          <w:rFonts w:ascii="Courier New" w:hAnsi="Courier New" w:cs="Courier New"/>
+        </w:rPr>
+        <w:t>treebank_filename</w:t>
+      </w:r>
+      <w:proofErr w:type="spellEnd"/>
+      <w:r>
+        <w:rPr>
+          <w:rFonts w:ascii="Courier New" w:hAnsi="Courier New" w:cs="Courier New"/>
+        </w:rPr>
+        <w:t xml:space="preserve">              | </w:t>
+      </w:r>
+      <w:proofErr w:type="spellStart"/>
+      <w:proofErr w:type="gramStart"/>
+      <w:r>
+        <w:rPr>
+          <w:rFonts w:ascii="Courier New" w:hAnsi="Courier New" w:cs="Courier New"/>
+        </w:rPr>
+        <w:t>parses.train</w:t>
+      </w:r>
+      <w:proofErr w:type="spellEnd"/>
+      <w:proofErr w:type="gramEnd"/>
+      <w:r>
+        <w:rPr>
+          <w:rFonts w:ascii="Courier New" w:hAnsi="Courier New" w:cs="Courier New"/>
+        </w:rPr>
+        <w:t xml:space="preserve">         |</w:t>
+      </w:r>
+    </w:p>
+    <w:p>
+      <w:pPr>
+        <w:spacing w:after="0"/>
+        <w:rPr>
+          <w:rFonts w:ascii="Courier New" w:hAnsi="Courier New" w:cs="Courier New"/>
+        </w:rPr>
+      </w:pPr>
+      <w:r>
+        <w:rPr>
+          <w:rFonts w:ascii="Courier New" w:hAnsi="Courier New" w:cs="Courier New"/>
+        </w:rPr>
+        <w:t xml:space="preserve">| </w:t>
+      </w:r>
+      <w:proofErr w:type="spellStart"/>
+      <w:r>
+        <w:rPr>
+          <w:rFonts w:ascii="Courier New" w:hAnsi="Courier New" w:cs="Courier New"/>
+        </w:rPr>
+        <w:t>output_PCFG_file</w:t>
+      </w:r>
+      <w:proofErr w:type="spellEnd"/>
+      <w:r>
+        <w:rPr>
+          <w:rFonts w:ascii="Courier New" w:hAnsi="Courier New" w:cs="Courier New"/>
+        </w:rPr>
+        <w:t xml:space="preserve">               | hw4_</w:t>
+      </w:r>
+      <w:proofErr w:type="gramStart"/>
+      <w:r>
+        <w:rPr>
+          <w:rFonts w:ascii="Courier New" w:hAnsi="Courier New" w:cs="Courier New"/>
+        </w:rPr>
+        <w:t>trained.pcfg</w:t>
+      </w:r>
+      <w:proofErr w:type="gramEnd"/>
+      <w:r>
+        <w:rPr>
+          <w:rFonts w:ascii="Courier New" w:hAnsi="Courier New" w:cs="Courier New"/>
+        </w:rPr>
+        <w:t xml:space="preserve">     |</w:t>
+      </w:r>
+    </w:p>
+    <w:p>
+      <w:pPr>
+        <w:spacing w:after="0"/>
+        <w:rPr>
+          <w:rFonts w:ascii="Courier New" w:hAnsi="Courier New" w:cs="Courier New"/>
+        </w:rPr>
+      </w:pPr>
+      <w:r>
+        <w:rPr>
+          <w:rFonts w:ascii="Courier New" w:hAnsi="Courier New" w:cs="Courier New"/>
+        </w:rPr>
+        <w:t xml:space="preserve">| </w:t>
+      </w:r>
+      <w:proofErr w:type="spellStart"/>
+      <w:r>
+        <w:rPr>
+          <w:rFonts w:ascii="Courier New" w:hAnsi="Courier New" w:cs="Courier New"/>
+        </w:rPr>
+        <w:t>test_sentence_filename</w:t>
+      </w:r>
+      <w:proofErr w:type="spellEnd"/>
+      <w:r>
+        <w:rPr>
+          <w:rFonts w:ascii="Courier New" w:hAnsi="Courier New" w:cs="Courier New"/>
+        </w:rPr>
+        <w:t xml:space="preserve">         | sentences.txt        |</w:t>
+      </w:r>
+    </w:p>
+    <w:p>
+      <w:pPr>
+        <w:spacing w:after="0"/>
+        <w:rPr>
+          <w:rFonts w:ascii="Courier New" w:hAnsi="Courier New" w:cs="Courier New"/>
+        </w:rPr>
+      </w:pPr>
+      <w:r>
+        <w:rPr>
+          <w:rFonts w:ascii="Courier New" w:hAnsi="Courier New" w:cs="Courier New"/>
+        </w:rPr>
+        <w:t xml:space="preserve">| </w:t>
+      </w:r>
+      <w:proofErr w:type="spellStart"/>
+      <w:r>
+        <w:rPr>
+          <w:rFonts w:ascii="Courier New" w:hAnsi="Courier New" w:cs="Courier New"/>
+        </w:rPr>
+        <w:t>baseline_parse_output_filename</w:t>
+      </w:r>
+      <w:proofErr w:type="spellEnd"/>
+      <w:r>
+        <w:rPr>
+          <w:rFonts w:ascii="Courier New" w:hAnsi="Courier New" w:cs="Courier New"/>
+        </w:rPr>
+        <w:t xml:space="preserve"> | </w:t>
+      </w:r>
+      <w:proofErr w:type="spellStart"/>
+      <w:r>
+        <w:rPr>
+          <w:rFonts w:ascii="Courier New" w:hAnsi="Courier New" w:cs="Courier New"/>
+        </w:rPr>
+        <w:t>parses_base.out</w:t>
+      </w:r>
+      <w:proofErr w:type="spellEnd"/>
+      <w:r>
+        <w:rPr>
+          <w:rFonts w:ascii="Courier New" w:hAnsi="Courier New" w:cs="Courier New"/>
+        </w:rPr>
+        <w:t xml:space="preserve">      |</w:t>
+      </w:r>
+    </w:p>
+    <w:p>
+      <w:pPr>
+        <w:spacing w:after="0"/>
+        <w:rPr>
+          <w:rFonts w:ascii="Courier New" w:hAnsi="Courier New" w:cs="Courier New"/>
+        </w:rPr>
+      </w:pPr>
+      <w:r>
+        <w:rPr>
+          <w:rFonts w:ascii="Courier New" w:hAnsi="Courier New" w:cs="Courier New"/>
+        </w:rPr>
+        <w:t xml:space="preserve">| </w:t>
+      </w:r>
+      <w:proofErr w:type="spellStart"/>
+      <w:r>
+        <w:rPr>
+          <w:rFonts w:ascii="Courier New" w:hAnsi="Courier New" w:cs="Courier New"/>
+        </w:rPr>
+        <w:t>input_PCFG_file</w:t>
+      </w:r>
+      <w:proofErr w:type="spellEnd"/>
+      <w:r>
+        <w:rPr>
+          <w:rFonts w:ascii="Courier New" w:hAnsi="Courier New" w:cs="Courier New"/>
+        </w:rPr>
+        <w:t xml:space="preserve">                | hw4_</w:t>
+      </w:r>
+      <w:proofErr w:type="gramStart"/>
+      <w:r>
+        <w:rPr>
+          <w:rFonts w:ascii="Courier New" w:hAnsi="Courier New" w:cs="Courier New"/>
+        </w:rPr>
+        <w:t>trained.pcfg</w:t>
+      </w:r>
+      <w:proofErr w:type="gramEnd"/>
+      <w:r>
+        <w:rPr>
+          <w:rFonts w:ascii="Courier New" w:hAnsi="Courier New" w:cs="Courier New"/>
+        </w:rPr>
+        <w:t xml:space="preserve">     |</w:t>
+      </w:r>
+    </w:p>
+    <w:p>
+      <w:pPr>
+        <w:spacing w:after="0"/>
+        <w:rPr>
+          <w:rFonts w:ascii="Courier New" w:hAnsi="Courier New" w:cs="Courier New"/>
+        </w:rPr>
+      </w:pPr>
+      <w:r>
+        <w:rPr>
+          <w:rFonts w:ascii="Courier New" w:hAnsi="Courier New" w:cs="Courier New"/>
+        </w:rPr>
+        <w:t xml:space="preserve">| </w:t>
+      </w:r>
+      <w:proofErr w:type="spellStart"/>
+      <w:r>
+        <w:rPr>
+          <w:rFonts w:ascii="Courier New" w:hAnsi="Courier New" w:cs="Courier New"/>
+        </w:rPr>
+        <w:t>improved_parse_output_filename</w:t>
+      </w:r>
+      <w:proofErr w:type="spellEnd"/>
+      <w:r>
+        <w:rPr>
+          <w:rFonts w:ascii="Courier New" w:hAnsi="Courier New" w:cs="Courier New"/>
+        </w:rPr>
+        <w:t xml:space="preserve"> | </w:t>
+      </w:r>
+      <w:proofErr w:type="spellStart"/>
+      <w:proofErr w:type="gramStart"/>
+      <w:r>
+        <w:rPr>
+          <w:rFonts w:ascii="Courier New" w:hAnsi="Courier New" w:cs="Courier New"/>
+        </w:rPr>
+        <w:t>parses_improved.out</w:t>
+      </w:r>
+      <w:proofErr w:type="spellEnd"/>
+      <w:r>
+        <w:rPr>
+          <w:rFonts w:ascii="Courier New" w:hAnsi="Courier New" w:cs="Courier New"/>
+        </w:rPr>
+        <w:t xml:space="preserve">  |</w:t>
+      </w:r>
+      <w:proofErr w:type="gramEnd"/>
+    </w:p>
+    <w:p>
+      <w:pPr>
+        <w:spacing w:after="0"/>
+        <w:rPr>
+          <w:rFonts w:ascii="Courier New" w:hAnsi="Courier New" w:cs="Courier New"/>
+        </w:rPr>
+      </w:pPr>
+      <w:r>
+        <w:rPr>
+          <w:rFonts w:ascii="Courier New" w:hAnsi="Courier New" w:cs="Courier New"/>
+        </w:rPr>
+        <w:t xml:space="preserve">| </w:t>
+      </w:r>
+      <w:proofErr w:type="spellStart"/>
+      <w:r>
+        <w:rPr>
+          <w:rFonts w:ascii="Courier New" w:hAnsi="Courier New" w:cs="Courier New"/>
+        </w:rPr>
+        <w:t>baseline_eval</w:t>
+      </w:r>
+      <w:proofErr w:type="spellEnd"/>
+      <w:r>
+        <w:rPr>
+          <w:rFonts w:ascii="Courier New" w:hAnsi="Courier New" w:cs="Courier New"/>
+        </w:rPr>
+        <w:t xml:space="preserve">                  | </w:t>
+      </w:r>
+      <w:proofErr w:type="spellStart"/>
+      <w:r>
+        <w:rPr>
+          <w:rFonts w:ascii="Courier New" w:hAnsi="Courier New" w:cs="Courier New"/>
+        </w:rPr>
+        <w:t>parses_</w:t>
+      </w:r>
+      <w:proofErr w:type="gramStart"/>
+      <w:r>
+        <w:rPr>
+          <w:rFonts w:ascii="Courier New" w:hAnsi="Courier New" w:cs="Courier New"/>
+        </w:rPr>
+        <w:t>base.eval</w:t>
+      </w:r>
+      <w:proofErr w:type="spellEnd"/>
+      <w:proofErr w:type="gramEnd"/>
+      <w:r>
+        <w:rPr>
+          <w:rFonts w:ascii="Courier New" w:hAnsi="Courier New" w:cs="Courier New"/>
+        </w:rPr>
+        <w:t xml:space="preserve">     |</w:t>
+      </w:r>
+    </w:p>
+    <w:p>
+      <w:pPr>
+        <w:spacing w:after="0"/>
+        <w:rPr>
+          <w:rFonts w:ascii="Courier New" w:hAnsi="Courier New" w:cs="Courier New"/>
+        </w:rPr>
+      </w:pPr>
+      <w:r>
+        <w:rPr>
+          <w:rFonts w:ascii="Courier New" w:hAnsi="Courier New" w:cs="Courier New"/>
+        </w:rPr>
+        <w:t xml:space="preserve">| </w:t>
+      </w:r>
+      <w:proofErr w:type="spellStart"/>
+      <w:r>
+        <w:rPr>
+          <w:rFonts w:ascii="Courier New" w:hAnsi="Courier New" w:cs="Courier New"/>
+        </w:rPr>
+        <w:t>improved_eval</w:t>
+      </w:r>
+      <w:proofErr w:type="spellEnd"/>
+      <w:r>
+        <w:rPr>
+          <w:rFonts w:ascii="Courier New" w:hAnsi="Courier New" w:cs="Courier New"/>
+        </w:rPr>
+        <w:t xml:space="preserve">                  | </w:t>
+      </w:r>
+      <w:proofErr w:type="spellStart"/>
+      <w:r>
+        <w:rPr>
+          <w:rFonts w:ascii="Courier New" w:hAnsi="Courier New" w:cs="Courier New"/>
+        </w:rPr>
+        <w:t>parses_</w:t>
+      </w:r>
+      <w:proofErr w:type="gramStart"/>
+      <w:r>
+        <w:rPr>
+          <w:rFonts w:ascii="Courier New" w:hAnsi="Courier New" w:cs="Courier New"/>
+        </w:rPr>
+        <w:t>improved.eval</w:t>
+      </w:r>
+      <w:proofErr w:type="spellEnd"/>
+      <w:proofErr w:type="gramEnd"/>
+      <w:r>
+        <w:rPr>
+          <w:rFonts w:ascii="Courier New" w:hAnsi="Courier New" w:cs="Courier New"/>
+        </w:rPr>
+        <w:t xml:space="preserve"> |</w:t>
+      </w:r>
+    </w:p>
+    <w:p>
+      <w:pPr>
+        <w:spacing w:after="0"/>
+        <w:rPr>
+          <w:rFonts w:ascii="Courier New" w:hAnsi="Courier New" w:cs="Courier New"/>
+        </w:rPr>
+      </w:pPr>
+      <w:r>
+        <w:rPr>
+          <w:rFonts w:ascii="Courier New" w:hAnsi="Courier New" w:cs="Courier New"/>
+        </w:rPr>
+        <w:t>+--------------------------------+----------------------+</w:t>
+      </w:r>
+    </w:p>
     <w:p>
       <w:pPr>
         <w:pStyle w:val="Heading1"/>
@@ -117,7 +512,34 @@
         <w:t>Give examples if possible</w:t>
       </w:r>
     </w:p>
-    <w:p/>
+    <w:p>
+      <w:r>
+        <w:t>This was an interesting assignment and a good review of condition probabilities. Having already done Ling 572 and Ling 570, I was pleased that the calculation of conditional probability was intuitive and relatively straightforward.</w:t>
+      </w:r>
+    </w:p>
+    <w:p>
+      <w:r>
+        <w:t xml:space="preserve">My base implementation achieved accuracy of 99.04% with a runtime of about 7 seconds. I think that this is pretty good, both in terms of efficiency and accuracy. In part, I believe the high accuracy is because my original CNF implementation relied on a back-trace mechanism that returned </w:t>
+      </w:r>
+      <w:r>
+        <w:rPr>
+          <w:i/>
+        </w:rPr>
+        <w:t>all</w:t>
+      </w:r>
+      <w:r>
+        <w:t xml:space="preserve"> possible parses and it was simple to adapt that algorithm to also return the probability of each parse and select the highest </w:t>
+      </w:r>
+      <w:r>
+        <w:rPr>
+          <w:i/>
+        </w:rPr>
+        <w:t>global</w:t>
+      </w:r>
+      <w:r>
+        <w:t xml:space="preserve"> parse, as opposed to making a greedy, local assessments along the way. </w:t>
+      </w:r>
+    </w:p>
     <w:p>
       <w:pPr>
         <w:pStyle w:val="Heading1"/>
@@ -129,18 +551,29 @@
     </w:p>
     <w:p>
       <w:pPr>
-        <w:rPr>
-          <w:color w:val="2E74B5" w:themeColor="accent5" w:themeShade="BF"/>
-        </w:rPr>
-      </w:pPr>
-      <w:r>
         <w:rPr>
           <w:rFonts w:ascii="Helvetica" w:hAnsi="Helvetica" w:cs="Helvetica"/>
           <w:color w:val="2E74B5" w:themeColor="accent5" w:themeShade="BF"/>
           <w:shd w:val="clear" w:color="auto" w:fill="FFFFFF"/>
         </w:rPr>
+      </w:pPr>
+      <w:r>
+        <w:rPr>
+          <w:rFonts w:ascii="Helvetica" w:hAnsi="Helvetica" w:cs="Helvetica"/>
+          <w:color w:val="2E74B5" w:themeColor="accent5" w:themeShade="BF"/>
+          <w:shd w:val="clear" w:color="auto" w:fill="FFFFFF"/>
+        </w:rPr>
         <w:t>Make sure to discuss the improvements you implemented and compare your 'improved' results to your baseline results.</w:t>
       </w:r>
+    </w:p>
+    <w:p>
+      <w:r>
+        <w:t>The baseline implementation achieved 99.04% accuracy even without handling out-of-vocabulary (OOV) symbols; so certainly, being able to handle OOV would go a long way to improving the accuracy even further.</w:t>
+      </w:r>
+    </w:p>
+    <w:p>
+      <w:bookmarkStart w:id="0" w:name="_GoBack"/>
+      <w:bookmarkEnd w:id="0"/>
     </w:p>
     <w:p>
       <w:pPr>

</xml_diff>

<commit_message>
Hw4: Barebones complete (not yet submitted)
</commit_message>
<xml_diff>
--- a/hw4 - PCKY/readme.docx
+++ b/hw4 - PCKY/readme.docx
@@ -572,9 +572,93 @@
       </w:r>
     </w:p>
     <w:p>
+      <w:r>
+        <w:t>I decided to make improvements to my parser and did so in the following ways:</w:t>
+      </w:r>
+    </w:p>
+    <w:p>
+      <w:pPr>
+        <w:pStyle w:val="ListParagraph"/>
+        <w:numPr>
+          <w:ilvl w:val="0"/>
+          <w:numId w:val="24"/>
+        </w:numPr>
+      </w:pPr>
+      <w:r>
+        <w:t>Using log probabilities rather than simple probabilities.</w:t>
+      </w:r>
+    </w:p>
+    <w:p>
+      <w:pPr>
+        <w:ind w:left="360"/>
+      </w:pPr>
+      <w:r>
+        <w:t xml:space="preserve">This really didn’t have nearly as much of an effect as I expected. This didn’t appear to affect tagging accuracy at all with both versions reporting 99.04%. </w:t>
+      </w:r>
+    </w:p>
+    <w:p>
+      <w:pPr>
+        <w:ind w:left="360"/>
+      </w:pPr>
+      <w:r>
+        <w:t xml:space="preserve">However, a marginal improvement was noticed in </w:t>
+      </w:r>
+      <w:r>
+        <w:t>Bracketing Recall</w:t>
+      </w:r>
+      <w:r>
+        <w:t xml:space="preserve">, </w:t>
+      </w:r>
+      <w:r>
+        <w:t>Bracketing Precision</w:t>
+      </w:r>
+      <w:r>
+        <w:t xml:space="preserve">, and </w:t>
+      </w:r>
+      <w:r>
+        <w:t xml:space="preserve">Bracketing </w:t>
+      </w:r>
+      <w:proofErr w:type="spellStart"/>
+      <w:r>
+        <w:t>FMeasure</w:t>
+      </w:r>
+      <w:proofErr w:type="spellEnd"/>
+      <w:r>
+        <w:t xml:space="preserve">, which all </w:t>
+      </w:r>
+      <w:r>
+        <w:t xml:space="preserve">improved </w:t>
+      </w:r>
+      <w:r>
+        <w:t xml:space="preserve">equivalently from </w:t>
+      </w:r>
+      <w:r>
+        <w:t>87.74</w:t>
+      </w:r>
+      <w:r>
+        <w:t xml:space="preserve"> to </w:t>
+      </w:r>
+      <w:r>
+        <w:t>88.05</w:t>
+      </w:r>
+      <w:r>
+        <w:t xml:space="preserve">. </w:t>
+      </w:r>
+    </w:p>
+    <w:p>
+      <w:pPr>
+        <w:ind w:left="360"/>
+      </w:pPr>
+      <w:r>
+        <w:t xml:space="preserve">Average crossing, however, seemed to </w:t>
+      </w:r>
       <w:bookmarkStart w:id="0" w:name="_GoBack"/>
       <w:bookmarkEnd w:id="0"/>
+      <w:r>
+        <w:t>degraded from 0.53 to 0.49.</w:t>
+      </w:r>
     </w:p>
+    <w:p/>
     <w:p>
       <w:pPr>
         <w:pStyle w:val="Heading1"/>
@@ -584,6 +668,7 @@
         </w:rPr>
       </w:pPr>
       <w:r>
+        <w:lastRenderedPageBreak/>
         <w:t xml:space="preserve">Closing </w:t>
       </w:r>
       <w:r>
@@ -996,6 +1081,119 @@
     </w:lvl>
   </w:abstractNum>
   <w:abstractNum w:abstractNumId="1" w15:restartNumberingAfterBreak="0">
+    <w:nsid w:val="04B01449"/>
+    <w:multiLevelType w:val="hybridMultilevel"/>
+    <w:tmpl w:val="EA543792"/>
+    <w:lvl w:ilvl="0" w:tplc="04090001">
+      <w:start w:val="1"/>
+      <w:numFmt w:val="bullet"/>
+      <w:lvlText w:val=""/>
+      <w:lvlJc w:val="left"/>
+      <w:pPr>
+        <w:ind w:left="360" w:hanging="360"/>
+      </w:pPr>
+      <w:rPr>
+        <w:rFonts w:ascii="Symbol" w:hAnsi="Symbol" w:hint="default"/>
+      </w:rPr>
+    </w:lvl>
+    <w:lvl w:ilvl="1" w:tplc="04090003">
+      <w:start w:val="1"/>
+      <w:numFmt w:val="bullet"/>
+      <w:lvlText w:val="o"/>
+      <w:lvlJc w:val="left"/>
+      <w:pPr>
+        <w:ind w:left="1080" w:hanging="360"/>
+      </w:pPr>
+      <w:rPr>
+        <w:rFonts w:ascii="Courier New" w:hAnsi="Courier New" w:cs="Courier New" w:hint="default"/>
+      </w:rPr>
+    </w:lvl>
+    <w:lvl w:ilvl="2" w:tplc="04090005" w:tentative="1">
+      <w:start w:val="1"/>
+      <w:numFmt w:val="bullet"/>
+      <w:lvlText w:val=""/>
+      <w:lvlJc w:val="left"/>
+      <w:pPr>
+        <w:ind w:left="1800" w:hanging="360"/>
+      </w:pPr>
+      <w:rPr>
+        <w:rFonts w:ascii="Wingdings" w:hAnsi="Wingdings" w:hint="default"/>
+      </w:rPr>
+    </w:lvl>
+    <w:lvl w:ilvl="3" w:tplc="04090001" w:tentative="1">
+      <w:start w:val="1"/>
+      <w:numFmt w:val="bullet"/>
+      <w:lvlText w:val=""/>
+      <w:lvlJc w:val="left"/>
+      <w:pPr>
+        <w:ind w:left="2520" w:hanging="360"/>
+      </w:pPr>
+      <w:rPr>
+        <w:rFonts w:ascii="Symbol" w:hAnsi="Symbol" w:hint="default"/>
+      </w:rPr>
+    </w:lvl>
+    <w:lvl w:ilvl="4" w:tplc="04090003" w:tentative="1">
+      <w:start w:val="1"/>
+      <w:numFmt w:val="bullet"/>
+      <w:lvlText w:val="o"/>
+      <w:lvlJc w:val="left"/>
+      <w:pPr>
+        <w:ind w:left="3240" w:hanging="360"/>
+      </w:pPr>
+      <w:rPr>
+        <w:rFonts w:ascii="Courier New" w:hAnsi="Courier New" w:cs="Courier New" w:hint="default"/>
+      </w:rPr>
+    </w:lvl>
+    <w:lvl w:ilvl="5" w:tplc="04090005" w:tentative="1">
+      <w:start w:val="1"/>
+      <w:numFmt w:val="bullet"/>
+      <w:lvlText w:val=""/>
+      <w:lvlJc w:val="left"/>
+      <w:pPr>
+        <w:ind w:left="3960" w:hanging="360"/>
+      </w:pPr>
+      <w:rPr>
+        <w:rFonts w:ascii="Wingdings" w:hAnsi="Wingdings" w:hint="default"/>
+      </w:rPr>
+    </w:lvl>
+    <w:lvl w:ilvl="6" w:tplc="04090001" w:tentative="1">
+      <w:start w:val="1"/>
+      <w:numFmt w:val="bullet"/>
+      <w:lvlText w:val=""/>
+      <w:lvlJc w:val="left"/>
+      <w:pPr>
+        <w:ind w:left="4680" w:hanging="360"/>
+      </w:pPr>
+      <w:rPr>
+        <w:rFonts w:ascii="Symbol" w:hAnsi="Symbol" w:hint="default"/>
+      </w:rPr>
+    </w:lvl>
+    <w:lvl w:ilvl="7" w:tplc="04090003" w:tentative="1">
+      <w:start w:val="1"/>
+      <w:numFmt w:val="bullet"/>
+      <w:lvlText w:val="o"/>
+      <w:lvlJc w:val="left"/>
+      <w:pPr>
+        <w:ind w:left="5400" w:hanging="360"/>
+      </w:pPr>
+      <w:rPr>
+        <w:rFonts w:ascii="Courier New" w:hAnsi="Courier New" w:cs="Courier New" w:hint="default"/>
+      </w:rPr>
+    </w:lvl>
+    <w:lvl w:ilvl="8" w:tplc="04090005" w:tentative="1">
+      <w:start w:val="1"/>
+      <w:numFmt w:val="bullet"/>
+      <w:lvlText w:val=""/>
+      <w:lvlJc w:val="left"/>
+      <w:pPr>
+        <w:ind w:left="6120" w:hanging="360"/>
+      </w:pPr>
+      <w:rPr>
+        <w:rFonts w:ascii="Wingdings" w:hAnsi="Wingdings" w:hint="default"/>
+      </w:rPr>
+    </w:lvl>
+  </w:abstractNum>
+  <w:abstractNum w:abstractNumId="2" w15:restartNumberingAfterBreak="0">
     <w:nsid w:val="0EAD2E26"/>
     <w:multiLevelType w:val="multilevel"/>
     <w:tmpl w:val="544AF3DC"/>
@@ -1144,7 +1342,7 @@
       </w:rPr>
     </w:lvl>
   </w:abstractNum>
-  <w:abstractNum w:abstractNumId="2" w15:restartNumberingAfterBreak="0">
+  <w:abstractNum w:abstractNumId="3" w15:restartNumberingAfterBreak="0">
     <w:nsid w:val="13670978"/>
     <w:multiLevelType w:val="hybridMultilevel"/>
     <w:tmpl w:val="EA08EDE2"/>
@@ -1257,7 +1455,7 @@
       </w:rPr>
     </w:lvl>
   </w:abstractNum>
-  <w:abstractNum w:abstractNumId="3" w15:restartNumberingAfterBreak="0">
+  <w:abstractNum w:abstractNumId="4" w15:restartNumberingAfterBreak="0">
     <w:nsid w:val="16091EA1"/>
     <w:multiLevelType w:val="hybridMultilevel"/>
     <w:tmpl w:val="5992C10C"/>
@@ -1370,7 +1568,7 @@
       </w:rPr>
     </w:lvl>
   </w:abstractNum>
-  <w:abstractNum w:abstractNumId="4" w15:restartNumberingAfterBreak="0">
+  <w:abstractNum w:abstractNumId="5" w15:restartNumberingAfterBreak="0">
     <w:nsid w:val="1DB90B02"/>
     <w:multiLevelType w:val="hybridMultilevel"/>
     <w:tmpl w:val="7A662A3A"/>
@@ -1494,7 +1692,7 @@
       </w:rPr>
     </w:lvl>
   </w:abstractNum>
-  <w:abstractNum w:abstractNumId="5" w15:restartNumberingAfterBreak="0">
+  <w:abstractNum w:abstractNumId="6" w15:restartNumberingAfterBreak="0">
     <w:nsid w:val="2FF163AD"/>
     <w:multiLevelType w:val="multilevel"/>
     <w:tmpl w:val="3C94444E"/>
@@ -1643,7 +1841,7 @@
       </w:rPr>
     </w:lvl>
   </w:abstractNum>
-  <w:abstractNum w:abstractNumId="6" w15:restartNumberingAfterBreak="0">
+  <w:abstractNum w:abstractNumId="7" w15:restartNumberingAfterBreak="0">
     <w:nsid w:val="3A7D0E74"/>
     <w:multiLevelType w:val="hybridMultilevel"/>
     <w:tmpl w:val="70D63D76"/>
@@ -1863,7 +2061,7 @@
       </w:rPr>
     </w:lvl>
   </w:abstractNum>
-  <w:abstractNum w:abstractNumId="7" w15:restartNumberingAfterBreak="0">
+  <w:abstractNum w:abstractNumId="8" w15:restartNumberingAfterBreak="0">
     <w:nsid w:val="68AE229F"/>
     <w:multiLevelType w:val="hybridMultilevel"/>
     <w:tmpl w:val="E2EE8ADC"/>
@@ -1976,7 +2174,7 @@
       </w:rPr>
     </w:lvl>
   </w:abstractNum>
-  <w:abstractNum w:abstractNumId="8" w15:restartNumberingAfterBreak="0">
+  <w:abstractNum w:abstractNumId="9" w15:restartNumberingAfterBreak="0">
     <w:nsid w:val="6CA417BD"/>
     <w:multiLevelType w:val="hybridMultilevel"/>
     <w:tmpl w:val="8C761428"/>
@@ -2064,61 +2262,61 @@
     </w:lvl>
   </w:abstractNum>
   <w:num w:numId="1">
-    <w:abstractNumId w:val="6"/>
+    <w:abstractNumId w:val="7"/>
   </w:num>
   <w:num w:numId="2">
-    <w:abstractNumId w:val="4"/>
+    <w:abstractNumId w:val="5"/>
   </w:num>
   <w:num w:numId="3">
     <w:abstractNumId w:val="0"/>
   </w:num>
   <w:num w:numId="4">
-    <w:abstractNumId w:val="1"/>
+    <w:abstractNumId w:val="2"/>
   </w:num>
   <w:num w:numId="5">
-    <w:abstractNumId w:val="8"/>
+    <w:abstractNumId w:val="9"/>
   </w:num>
   <w:num w:numId="6">
     <w:abstractNumId w:val="0"/>
   </w:num>
   <w:num w:numId="7">
-    <w:abstractNumId w:val="3"/>
+    <w:abstractNumId w:val="4"/>
   </w:num>
   <w:num w:numId="8">
-    <w:abstractNumId w:val="8"/>
+    <w:abstractNumId w:val="9"/>
   </w:num>
   <w:num w:numId="9">
-    <w:abstractNumId w:val="8"/>
+    <w:abstractNumId w:val="9"/>
   </w:num>
   <w:num w:numId="10">
-    <w:abstractNumId w:val="8"/>
+    <w:abstractNumId w:val="9"/>
   </w:num>
   <w:num w:numId="11">
-    <w:abstractNumId w:val="8"/>
+    <w:abstractNumId w:val="9"/>
   </w:num>
   <w:num w:numId="12">
-    <w:abstractNumId w:val="8"/>
+    <w:abstractNumId w:val="9"/>
   </w:num>
   <w:num w:numId="13">
-    <w:abstractNumId w:val="8"/>
+    <w:abstractNumId w:val="9"/>
   </w:num>
   <w:num w:numId="14">
-    <w:abstractNumId w:val="5"/>
+    <w:abstractNumId w:val="6"/>
   </w:num>
   <w:num w:numId="15">
-    <w:abstractNumId w:val="8"/>
+    <w:abstractNumId w:val="9"/>
   </w:num>
   <w:num w:numId="16">
-    <w:abstractNumId w:val="8"/>
+    <w:abstractNumId w:val="9"/>
   </w:num>
   <w:num w:numId="17">
-    <w:abstractNumId w:val="8"/>
+    <w:abstractNumId w:val="9"/>
   </w:num>
   <w:num w:numId="18">
-    <w:abstractNumId w:val="8"/>
+    <w:abstractNumId w:val="9"/>
   </w:num>
   <w:num w:numId="19">
-    <w:abstractNumId w:val="2"/>
+    <w:abstractNumId w:val="3"/>
   </w:num>
   <w:num w:numId="20">
     <w:abstractNumId w:val="0"/>
@@ -2130,7 +2328,10 @@
     <w:abstractNumId w:val="0"/>
   </w:num>
   <w:num w:numId="23">
-    <w:abstractNumId w:val="7"/>
+    <w:abstractNumId w:val="8"/>
+  </w:num>
+  <w:num w:numId="24">
+    <w:abstractNumId w:val="1"/>
   </w:num>
 </w:numbering>
 </file>

</xml_diff>